<commit_message>
03 classification validation & restructure future labs
</commit_message>
<xml_diff>
--- a/Microsoft/Purview/Purview-Retail-Data-Protection-Masterclass/02-Data-Foundation/data-templates/Customer-Profile-Export.docx
+++ b/Microsoft/Purview/Purview-Retail-Data-Protection-Masterclass/02-Data-Foundation/data-templates/Customer-Profile-Export.docx
@@ -28,7 +28,7 @@
           <w:i/>
           <w:sz w:val="20"/>
         </w:rPr>
-        <w:t>Generated: 2025-12-30 09:36</w:t>
+        <w:t>Generated: 2025-12-31 08:15</w:t>
       </w:r>
     </w:p>
     <w:p>
@@ -49,85 +49,85 @@
           <w:b/>
           <w:sz w:val="22"/>
         </w:rPr>
-        <w:t>Amanda Rodriguez (ID: C001)</w:t>
-      </w:r>
-    </w:p>
-    <w:p>
-      <w:pPr>
-        <w:rPr>
-          <w:sz w:val="20"/>
-        </w:rPr>
-      </w:pPr>
-      <w:r>
-        <w:rPr>
-          <w:sz w:val="20"/>
-        </w:rPr>
-        <w:t>Email: amanda.rodriguez@contoso.com</w:t>
-      </w:r>
-    </w:p>
-    <w:p>
-      <w:pPr>
-        <w:rPr>
-          <w:sz w:val="20"/>
-        </w:rPr>
-      </w:pPr>
-      <w:r>
-        <w:rPr>
-          <w:sz w:val="20"/>
-        </w:rPr>
-        <w:t>Phone: (411) 846-7898</w:t>
-      </w:r>
-    </w:p>
-    <w:p>
-      <w:pPr>
-        <w:rPr>
-          <w:sz w:val="20"/>
-        </w:rPr>
-      </w:pPr>
-      <w:r>
-        <w:rPr>
-          <w:sz w:val="20"/>
-        </w:rPr>
-        <w:t>Address: 9282 Elm St, New York, CA 60311</w:t>
-      </w:r>
-    </w:p>
-    <w:p>
-      <w:pPr>
-        <w:rPr>
-          <w:sz w:val="20"/>
-        </w:rPr>
-      </w:pPr>
-      <w:r>
-        <w:rPr>
-          <w:sz w:val="20"/>
-        </w:rPr>
-        <w:t>SSN: 021-08-2161</w:t>
-      </w:r>
-    </w:p>
-    <w:p>
-      <w:pPr>
-        <w:rPr>
-          <w:sz w:val="20"/>
-        </w:rPr>
-      </w:pPr>
-      <w:r>
-        <w:rPr>
-          <w:sz w:val="20"/>
-        </w:rPr>
-        <w:t>Loyalty ID: RET-312831-3</w:t>
-      </w:r>
-    </w:p>
-    <w:p>
-      <w:pPr>
-        <w:rPr>
-          <w:sz w:val="20"/>
-        </w:rPr>
-      </w:pPr>
-      <w:r>
-        <w:rPr>
-          <w:sz w:val="20"/>
-        </w:rPr>
-        <w:t>Member Since: 2025-04-30</w:t>
+        <w:t>Lauren Smith (ID: C001)</w:t>
+      </w:r>
+    </w:p>
+    <w:p>
+      <w:pPr>
+        <w:rPr>
+          <w:sz w:val="20"/>
+        </w:rPr>
+      </w:pPr>
+      <w:r>
+        <w:rPr>
+          <w:sz w:val="20"/>
+        </w:rPr>
+        <w:t>Email: lauren.smith@contoso.com</w:t>
+      </w:r>
+    </w:p>
+    <w:p>
+      <w:pPr>
+        <w:rPr>
+          <w:sz w:val="20"/>
+        </w:rPr>
+      </w:pPr>
+      <w:r>
+        <w:rPr>
+          <w:sz w:val="20"/>
+        </w:rPr>
+        <w:t>Phone: (392) 491-9134</w:t>
+      </w:r>
+    </w:p>
+    <w:p>
+      <w:pPr>
+        <w:rPr>
+          <w:sz w:val="20"/>
+        </w:rPr>
+      </w:pPr>
+      <w:r>
+        <w:rPr>
+          <w:sz w:val="20"/>
+        </w:rPr>
+        <w:t>Address: 7188 Main St, Los Angeles, TX 57209</w:t>
+      </w:r>
+    </w:p>
+    <w:p>
+      <w:pPr>
+        <w:rPr>
+          <w:sz w:val="20"/>
+        </w:rPr>
+      </w:pPr>
+      <w:r>
+        <w:rPr>
+          <w:sz w:val="20"/>
+        </w:rPr>
+        <w:t>SSN: 605-50-4048</w:t>
+      </w:r>
+    </w:p>
+    <w:p>
+      <w:pPr>
+        <w:rPr>
+          <w:sz w:val="20"/>
+        </w:rPr>
+      </w:pPr>
+      <w:r>
+        <w:rPr>
+          <w:sz w:val="20"/>
+        </w:rPr>
+        <w:t>Loyalty ID: RET-176207-4</w:t>
+      </w:r>
+    </w:p>
+    <w:p>
+      <w:pPr>
+        <w:rPr>
+          <w:sz w:val="20"/>
+        </w:rPr>
+      </w:pPr>
+      <w:r>
+        <w:rPr>
+          <w:sz w:val="20"/>
+        </w:rPr>
+        <w:t>Member Since: 2025-01-27</w:t>
       </w:r>
     </w:p>
     <w:p>
@@ -148,85 +148,85 @@
           <w:b/>
           <w:sz w:val="22"/>
         </w:rPr>
-        <w:t>Michelle Moore (ID: C002)</w:t>
-      </w:r>
-    </w:p>
-    <w:p>
-      <w:pPr>
-        <w:rPr>
-          <w:sz w:val="20"/>
-        </w:rPr>
-      </w:pPr>
-      <w:r>
-        <w:rPr>
-          <w:sz w:val="20"/>
-        </w:rPr>
-        <w:t>Email: michelle.moore@contoso.com</w:t>
-      </w:r>
-    </w:p>
-    <w:p>
-      <w:pPr>
-        <w:rPr>
-          <w:sz w:val="20"/>
-        </w:rPr>
-      </w:pPr>
-      <w:r>
-        <w:rPr>
-          <w:sz w:val="20"/>
-        </w:rPr>
-        <w:t>Phone: (923) 559-7711</w:t>
-      </w:r>
-    </w:p>
-    <w:p>
-      <w:pPr>
-        <w:rPr>
-          <w:sz w:val="20"/>
-        </w:rPr>
-      </w:pPr>
-      <w:r>
-        <w:rPr>
-          <w:sz w:val="20"/>
-        </w:rPr>
-        <w:t>Address: 5915 Pine Rd, New York, PA 16432</w:t>
-      </w:r>
-    </w:p>
-    <w:p>
-      <w:pPr>
-        <w:rPr>
-          <w:sz w:val="20"/>
-        </w:rPr>
-      </w:pPr>
-      <w:r>
-        <w:rPr>
-          <w:sz w:val="20"/>
-        </w:rPr>
-        <w:t>SSN: 026-35-7420</w:t>
-      </w:r>
-    </w:p>
-    <w:p>
-      <w:pPr>
-        <w:rPr>
-          <w:sz w:val="20"/>
-        </w:rPr>
-      </w:pPr>
-      <w:r>
-        <w:rPr>
-          <w:sz w:val="20"/>
-        </w:rPr>
-        <w:t>Loyalty ID: RET-752764-0</w:t>
-      </w:r>
-    </w:p>
-    <w:p>
-      <w:pPr>
-        <w:rPr>
-          <w:sz w:val="20"/>
-        </w:rPr>
-      </w:pPr>
-      <w:r>
-        <w:rPr>
-          <w:sz w:val="20"/>
-        </w:rPr>
-        <w:t>Member Since: 2025-04-19</w:t>
+        <w:t>Robert Rodriguez (ID: C002)</w:t>
+      </w:r>
+    </w:p>
+    <w:p>
+      <w:pPr>
+        <w:rPr>
+          <w:sz w:val="20"/>
+        </w:rPr>
+      </w:pPr>
+      <w:r>
+        <w:rPr>
+          <w:sz w:val="20"/>
+        </w:rPr>
+        <w:t>Email: robert.rodriguez@contoso.com</w:t>
+      </w:r>
+    </w:p>
+    <w:p>
+      <w:pPr>
+        <w:rPr>
+          <w:sz w:val="20"/>
+        </w:rPr>
+      </w:pPr>
+      <w:r>
+        <w:rPr>
+          <w:sz w:val="20"/>
+        </w:rPr>
+        <w:t>Phone: (998) 566-6021</w:t>
+      </w:r>
+    </w:p>
+    <w:p>
+      <w:pPr>
+        <w:rPr>
+          <w:sz w:val="20"/>
+        </w:rPr>
+      </w:pPr>
+      <w:r>
+        <w:rPr>
+          <w:sz w:val="20"/>
+        </w:rPr>
+        <w:t>Address: 2224 Pine Rd, San Jose, IL 32172</w:t>
+      </w:r>
+    </w:p>
+    <w:p>
+      <w:pPr>
+        <w:rPr>
+          <w:sz w:val="20"/>
+        </w:rPr>
+      </w:pPr>
+      <w:r>
+        <w:rPr>
+          <w:sz w:val="20"/>
+        </w:rPr>
+        <w:t>SSN: 339-93-9227</w:t>
+      </w:r>
+    </w:p>
+    <w:p>
+      <w:pPr>
+        <w:rPr>
+          <w:sz w:val="20"/>
+        </w:rPr>
+      </w:pPr>
+      <w:r>
+        <w:rPr>
+          <w:sz w:val="20"/>
+        </w:rPr>
+        <w:t>Loyalty ID: RET-050201-7</w:t>
+      </w:r>
+    </w:p>
+    <w:p>
+      <w:pPr>
+        <w:rPr>
+          <w:sz w:val="20"/>
+        </w:rPr>
+      </w:pPr>
+      <w:r>
+        <w:rPr>
+          <w:sz w:val="20"/>
+        </w:rPr>
+        <w:t>Member Since: 2025-07-24</w:t>
       </w:r>
     </w:p>
     <w:p>
@@ -247,85 +247,85 @@
           <w:b/>
           <w:sz w:val="22"/>
         </w:rPr>
-        <w:t>Daniel Williams (ID: C003)</w:t>
-      </w:r>
-    </w:p>
-    <w:p>
-      <w:pPr>
-        <w:rPr>
-          <w:sz w:val="20"/>
-        </w:rPr>
-      </w:pPr>
-      <w:r>
-        <w:rPr>
-          <w:sz w:val="20"/>
-        </w:rPr>
-        <w:t>Email: daniel.williams@hotmail.com</w:t>
-      </w:r>
-    </w:p>
-    <w:p>
-      <w:pPr>
-        <w:rPr>
-          <w:sz w:val="20"/>
-        </w:rPr>
-      </w:pPr>
-      <w:r>
-        <w:rPr>
-          <w:sz w:val="20"/>
-        </w:rPr>
-        <w:t>Phone: (991) 326-8892</w:t>
-      </w:r>
-    </w:p>
-    <w:p>
-      <w:pPr>
-        <w:rPr>
-          <w:sz w:val="20"/>
-        </w:rPr>
-      </w:pPr>
-      <w:r>
-        <w:rPr>
-          <w:sz w:val="20"/>
-        </w:rPr>
-        <w:t>Address: 4750 Cedar Ln, San Diego, AZ 36197</w:t>
-      </w:r>
-    </w:p>
-    <w:p>
-      <w:pPr>
-        <w:rPr>
-          <w:sz w:val="20"/>
-        </w:rPr>
-      </w:pPr>
-      <w:r>
-        <w:rPr>
-          <w:sz w:val="20"/>
-        </w:rPr>
-        <w:t>SSN: 849-74-2296</w:t>
-      </w:r>
-    </w:p>
-    <w:p>
-      <w:pPr>
-        <w:rPr>
-          <w:sz w:val="20"/>
-        </w:rPr>
-      </w:pPr>
-      <w:r>
-        <w:rPr>
-          <w:sz w:val="20"/>
-        </w:rPr>
-        <w:t>Loyalty ID: RET-562286-2</w:t>
-      </w:r>
-    </w:p>
-    <w:p>
-      <w:pPr>
-        <w:rPr>
-          <w:sz w:val="20"/>
-        </w:rPr>
-      </w:pPr>
-      <w:r>
-        <w:rPr>
-          <w:sz w:val="20"/>
-        </w:rPr>
-        <w:t>Member Since: 2025-08-19</w:t>
+        <w:t>Lauren Smith (ID: C003)</w:t>
+      </w:r>
+    </w:p>
+    <w:p>
+      <w:pPr>
+        <w:rPr>
+          <w:sz w:val="20"/>
+        </w:rPr>
+      </w:pPr>
+      <w:r>
+        <w:rPr>
+          <w:sz w:val="20"/>
+        </w:rPr>
+        <w:t>Email: lauren.smith@gmail.com</w:t>
+      </w:r>
+    </w:p>
+    <w:p>
+      <w:pPr>
+        <w:rPr>
+          <w:sz w:val="20"/>
+        </w:rPr>
+      </w:pPr>
+      <w:r>
+        <w:rPr>
+          <w:sz w:val="20"/>
+        </w:rPr>
+        <w:t>Phone: (809) 627-8980</w:t>
+      </w:r>
+    </w:p>
+    <w:p>
+      <w:pPr>
+        <w:rPr>
+          <w:sz w:val="20"/>
+        </w:rPr>
+      </w:pPr>
+      <w:r>
+        <w:rPr>
+          <w:sz w:val="20"/>
+        </w:rPr>
+        <w:t>Address: 8982 Oak Ave, Houston, CA 32917</w:t>
+      </w:r>
+    </w:p>
+    <w:p>
+      <w:pPr>
+        <w:rPr>
+          <w:sz w:val="20"/>
+        </w:rPr>
+      </w:pPr>
+      <w:r>
+        <w:rPr>
+          <w:sz w:val="20"/>
+        </w:rPr>
+        <w:t>SSN: 583-06-4554</w:t>
+      </w:r>
+    </w:p>
+    <w:p>
+      <w:pPr>
+        <w:rPr>
+          <w:sz w:val="20"/>
+        </w:rPr>
+      </w:pPr>
+      <w:r>
+        <w:rPr>
+          <w:sz w:val="20"/>
+        </w:rPr>
+        <w:t>Loyalty ID: RET-605516-5</w:t>
+      </w:r>
+    </w:p>
+    <w:p>
+      <w:pPr>
+        <w:rPr>
+          <w:sz w:val="20"/>
+        </w:rPr>
+      </w:pPr>
+      <w:r>
+        <w:rPr>
+          <w:sz w:val="20"/>
+        </w:rPr>
+        <w:t>Member Since: 2025-03-11</w:t>
       </w:r>
     </w:p>
     <w:p>
@@ -346,85 +346,85 @@
           <w:b/>
           <w:sz w:val="22"/>
         </w:rPr>
-        <w:t>William Wilson (ID: C004)</w:t>
-      </w:r>
-    </w:p>
-    <w:p>
-      <w:pPr>
-        <w:rPr>
-          <w:sz w:val="20"/>
-        </w:rPr>
-      </w:pPr>
-      <w:r>
-        <w:rPr>
-          <w:sz w:val="20"/>
-        </w:rPr>
-        <w:t>Email: william.wilson@contoso.com</w:t>
-      </w:r>
-    </w:p>
-    <w:p>
-      <w:pPr>
-        <w:rPr>
-          <w:sz w:val="20"/>
-        </w:rPr>
-      </w:pPr>
-      <w:r>
-        <w:rPr>
-          <w:sz w:val="20"/>
-        </w:rPr>
-        <w:t>Phone: (602) 635-5764</w:t>
-      </w:r>
-    </w:p>
-    <w:p>
-      <w:pPr>
-        <w:rPr>
-          <w:sz w:val="20"/>
-        </w:rPr>
-      </w:pPr>
-      <w:r>
-        <w:rPr>
-          <w:sz w:val="20"/>
-        </w:rPr>
-        <w:t>Address: 9576 Hill St, Houston, AZ 41106</w:t>
-      </w:r>
-    </w:p>
-    <w:p>
-      <w:pPr>
-        <w:rPr>
-          <w:sz w:val="20"/>
-        </w:rPr>
-      </w:pPr>
-      <w:r>
-        <w:rPr>
-          <w:sz w:val="20"/>
-        </w:rPr>
-        <w:t>SSN: 528-89-0681</w:t>
-      </w:r>
-    </w:p>
-    <w:p>
-      <w:pPr>
-        <w:rPr>
-          <w:sz w:val="20"/>
-        </w:rPr>
-      </w:pPr>
-      <w:r>
-        <w:rPr>
-          <w:sz w:val="20"/>
-        </w:rPr>
-        <w:t>Loyalty ID: RET-325637-7</w:t>
-      </w:r>
-    </w:p>
-    <w:p>
-      <w:pPr>
-        <w:rPr>
-          <w:sz w:val="20"/>
-        </w:rPr>
-      </w:pPr>
-      <w:r>
-        <w:rPr>
-          <w:sz w:val="20"/>
-        </w:rPr>
-        <w:t>Member Since: 2025-10-11</w:t>
+        <w:t>Amanda Wilson (ID: C004)</w:t>
+      </w:r>
+    </w:p>
+    <w:p>
+      <w:pPr>
+        <w:rPr>
+          <w:sz w:val="20"/>
+        </w:rPr>
+      </w:pPr>
+      <w:r>
+        <w:rPr>
+          <w:sz w:val="20"/>
+        </w:rPr>
+        <w:t>Email: amanda.wilson@contoso.com</w:t>
+      </w:r>
+    </w:p>
+    <w:p>
+      <w:pPr>
+        <w:rPr>
+          <w:sz w:val="20"/>
+        </w:rPr>
+      </w:pPr>
+      <w:r>
+        <w:rPr>
+          <w:sz w:val="20"/>
+        </w:rPr>
+        <w:t>Phone: (364) 682-3815</w:t>
+      </w:r>
+    </w:p>
+    <w:p>
+      <w:pPr>
+        <w:rPr>
+          <w:sz w:val="20"/>
+        </w:rPr>
+      </w:pPr>
+      <w:r>
+        <w:rPr>
+          <w:sz w:val="20"/>
+        </w:rPr>
+        <w:t>Address: 7754 Washington Blvd, San Antonio, CA 85631</w:t>
+      </w:r>
+    </w:p>
+    <w:p>
+      <w:pPr>
+        <w:rPr>
+          <w:sz w:val="20"/>
+        </w:rPr>
+      </w:pPr>
+      <w:r>
+        <w:rPr>
+          <w:sz w:val="20"/>
+        </w:rPr>
+        <w:t>SSN: 475-47-0764</w:t>
+      </w:r>
+    </w:p>
+    <w:p>
+      <w:pPr>
+        <w:rPr>
+          <w:sz w:val="20"/>
+        </w:rPr>
+      </w:pPr>
+      <w:r>
+        <w:rPr>
+          <w:sz w:val="20"/>
+        </w:rPr>
+        <w:t>Loyalty ID: RET-667621-0</w:t>
+      </w:r>
+    </w:p>
+    <w:p>
+      <w:pPr>
+        <w:rPr>
+          <w:sz w:val="20"/>
+        </w:rPr>
+      </w:pPr>
+      <w:r>
+        <w:rPr>
+          <w:sz w:val="20"/>
+        </w:rPr>
+        <w:t>Member Since: 2025-01-03</w:t>
       </w:r>
     </w:p>
     <w:p>
@@ -445,85 +445,85 @@
           <w:b/>
           <w:sz w:val="22"/>
         </w:rPr>
-        <w:t>William Taylor (ID: C005)</w:t>
-      </w:r>
-    </w:p>
-    <w:p>
-      <w:pPr>
-        <w:rPr>
-          <w:sz w:val="20"/>
-        </w:rPr>
-      </w:pPr>
-      <w:r>
-        <w:rPr>
-          <w:sz w:val="20"/>
-        </w:rPr>
-        <w:t>Email: william.taylor@contoso.com</w:t>
-      </w:r>
-    </w:p>
-    <w:p>
-      <w:pPr>
-        <w:rPr>
-          <w:sz w:val="20"/>
-        </w:rPr>
-      </w:pPr>
-      <w:r>
-        <w:rPr>
-          <w:sz w:val="20"/>
-        </w:rPr>
-        <w:t>Phone: (729) 662-6103</w:t>
-      </w:r>
-    </w:p>
-    <w:p>
-      <w:pPr>
-        <w:rPr>
-          <w:sz w:val="20"/>
-        </w:rPr>
-      </w:pPr>
-      <w:r>
-        <w:rPr>
-          <w:sz w:val="20"/>
-        </w:rPr>
-        <w:t>Address: 3934 Pine Rd, Phoenix, PA 79202</w:t>
-      </w:r>
-    </w:p>
-    <w:p>
-      <w:pPr>
-        <w:rPr>
-          <w:sz w:val="20"/>
-        </w:rPr>
-      </w:pPr>
-      <w:r>
-        <w:rPr>
-          <w:sz w:val="20"/>
-        </w:rPr>
-        <w:t>SSN: 279-85-6302</w:t>
-      </w:r>
-    </w:p>
-    <w:p>
-      <w:pPr>
-        <w:rPr>
-          <w:sz w:val="20"/>
-        </w:rPr>
-      </w:pPr>
-      <w:r>
-        <w:rPr>
-          <w:sz w:val="20"/>
-        </w:rPr>
-        <w:t>Loyalty ID: RET-356134-7</w:t>
-      </w:r>
-    </w:p>
-    <w:p>
-      <w:pPr>
-        <w:rPr>
-          <w:sz w:val="20"/>
-        </w:rPr>
-      </w:pPr>
-      <w:r>
-        <w:rPr>
-          <w:sz w:val="20"/>
-        </w:rPr>
-        <w:t>Member Since: 2025-05-06</w:t>
+        <w:t>Jessica Moore (ID: C005)</w:t>
+      </w:r>
+    </w:p>
+    <w:p>
+      <w:pPr>
+        <w:rPr>
+          <w:sz w:val="20"/>
+        </w:rPr>
+      </w:pPr>
+      <w:r>
+        <w:rPr>
+          <w:sz w:val="20"/>
+        </w:rPr>
+        <w:t>Email: jessica.moore@contoso.com</w:t>
+      </w:r>
+    </w:p>
+    <w:p>
+      <w:pPr>
+        <w:rPr>
+          <w:sz w:val="20"/>
+        </w:rPr>
+      </w:pPr>
+      <w:r>
+        <w:rPr>
+          <w:sz w:val="20"/>
+        </w:rPr>
+        <w:t>Phone: (730) 639-5655</w:t>
+      </w:r>
+    </w:p>
+    <w:p>
+      <w:pPr>
+        <w:rPr>
+          <w:sz w:val="20"/>
+        </w:rPr>
+      </w:pPr>
+      <w:r>
+        <w:rPr>
+          <w:sz w:val="20"/>
+        </w:rPr>
+        <w:t>Address: 2109 Oak Ave, San Diego, CA 71644</w:t>
+      </w:r>
+    </w:p>
+    <w:p>
+      <w:pPr>
+        <w:rPr>
+          <w:sz w:val="20"/>
+        </w:rPr>
+      </w:pPr>
+      <w:r>
+        <w:rPr>
+          <w:sz w:val="20"/>
+        </w:rPr>
+        <w:t>SSN: 854-45-5056</w:t>
+      </w:r>
+    </w:p>
+    <w:p>
+      <w:pPr>
+        <w:rPr>
+          <w:sz w:val="20"/>
+        </w:rPr>
+      </w:pPr>
+      <w:r>
+        <w:rPr>
+          <w:sz w:val="20"/>
+        </w:rPr>
+        <w:t>Loyalty ID: RET-088512-3</w:t>
+      </w:r>
+    </w:p>
+    <w:p>
+      <w:pPr>
+        <w:rPr>
+          <w:sz w:val="20"/>
+        </w:rPr>
+      </w:pPr>
+      <w:r>
+        <w:rPr>
+          <w:sz w:val="20"/>
+        </w:rPr>
+        <w:t>Member Since: 2025-04-28</w:t>
       </w:r>
     </w:p>
     <w:p>
@@ -544,85 +544,85 @@
           <w:b/>
           <w:sz w:val="22"/>
         </w:rPr>
-        <w:t>Jennifer Martin (ID: C006)</w:t>
-      </w:r>
-    </w:p>
-    <w:p>
-      <w:pPr>
-        <w:rPr>
-          <w:sz w:val="20"/>
-        </w:rPr>
-      </w:pPr>
-      <w:r>
-        <w:rPr>
-          <w:sz w:val="20"/>
-        </w:rPr>
-        <w:t>Email: jennifer.martin@hotmail.com</w:t>
-      </w:r>
-    </w:p>
-    <w:p>
-      <w:pPr>
-        <w:rPr>
-          <w:sz w:val="20"/>
-        </w:rPr>
-      </w:pPr>
-      <w:r>
-        <w:rPr>
-          <w:sz w:val="20"/>
-        </w:rPr>
-        <w:t>Phone: (236) 215-7481</w:t>
-      </w:r>
-    </w:p>
-    <w:p>
-      <w:pPr>
-        <w:rPr>
-          <w:sz w:val="20"/>
-        </w:rPr>
-      </w:pPr>
-      <w:r>
-        <w:rPr>
-          <w:sz w:val="20"/>
-        </w:rPr>
-        <w:t>Address: 8523 Pine Rd, Dallas, TX 73898</w:t>
-      </w:r>
-    </w:p>
-    <w:p>
-      <w:pPr>
-        <w:rPr>
-          <w:sz w:val="20"/>
-        </w:rPr>
-      </w:pPr>
-      <w:r>
-        <w:rPr>
-          <w:sz w:val="20"/>
-        </w:rPr>
-        <w:t>SSN: 336-31-0519</w:t>
-      </w:r>
-    </w:p>
-    <w:p>
-      <w:pPr>
-        <w:rPr>
-          <w:sz w:val="20"/>
-        </w:rPr>
-      </w:pPr>
-      <w:r>
-        <w:rPr>
-          <w:sz w:val="20"/>
-        </w:rPr>
-        <w:t>Loyalty ID: RET-415006-8</w:t>
-      </w:r>
-    </w:p>
-    <w:p>
-      <w:pPr>
-        <w:rPr>
-          <w:sz w:val="20"/>
-        </w:rPr>
-      </w:pPr>
-      <w:r>
-        <w:rPr>
-          <w:sz w:val="20"/>
-        </w:rPr>
-        <w:t>Member Since: 2025-06-12</w:t>
+        <w:t>Lauren Davis (ID: C006)</w:t>
+      </w:r>
+    </w:p>
+    <w:p>
+      <w:pPr>
+        <w:rPr>
+          <w:sz w:val="20"/>
+        </w:rPr>
+      </w:pPr>
+      <w:r>
+        <w:rPr>
+          <w:sz w:val="20"/>
+        </w:rPr>
+        <w:t>Email: lauren.davis@hotmail.com</w:t>
+      </w:r>
+    </w:p>
+    <w:p>
+      <w:pPr>
+        <w:rPr>
+          <w:sz w:val="20"/>
+        </w:rPr>
+      </w:pPr>
+      <w:r>
+        <w:rPr>
+          <w:sz w:val="20"/>
+        </w:rPr>
+        <w:t>Phone: (659) 762-7463</w:t>
+      </w:r>
+    </w:p>
+    <w:p>
+      <w:pPr>
+        <w:rPr>
+          <w:sz w:val="20"/>
+        </w:rPr>
+      </w:pPr>
+      <w:r>
+        <w:rPr>
+          <w:sz w:val="20"/>
+        </w:rPr>
+        <w:t>Address: 9641 Maple Dr, Dallas, AZ 82115</w:t>
+      </w:r>
+    </w:p>
+    <w:p>
+      <w:pPr>
+        <w:rPr>
+          <w:sz w:val="20"/>
+        </w:rPr>
+      </w:pPr>
+      <w:r>
+        <w:rPr>
+          <w:sz w:val="20"/>
+        </w:rPr>
+        <w:t>SSN: 714-18-1324</w:t>
+      </w:r>
+    </w:p>
+    <w:p>
+      <w:pPr>
+        <w:rPr>
+          <w:sz w:val="20"/>
+        </w:rPr>
+      </w:pPr>
+      <w:r>
+        <w:rPr>
+          <w:sz w:val="20"/>
+        </w:rPr>
+        <w:t>Loyalty ID: RET-561184-3</w:t>
+      </w:r>
+    </w:p>
+    <w:p>
+      <w:pPr>
+        <w:rPr>
+          <w:sz w:val="20"/>
+        </w:rPr>
+      </w:pPr>
+      <w:r>
+        <w:rPr>
+          <w:sz w:val="20"/>
+        </w:rPr>
+        <w:t>Member Since: 2025-05-05</w:t>
       </w:r>
     </w:p>
     <w:p>
@@ -643,85 +643,85 @@
           <w:b/>
           <w:sz w:val="22"/>
         </w:rPr>
-        <w:t>Michael Moore (ID: C007)</w:t>
-      </w:r>
-    </w:p>
-    <w:p>
-      <w:pPr>
-        <w:rPr>
-          <w:sz w:val="20"/>
-        </w:rPr>
-      </w:pPr>
-      <w:r>
-        <w:rPr>
-          <w:sz w:val="20"/>
-        </w:rPr>
-        <w:t>Email: michael.moore@contoso.com</w:t>
-      </w:r>
-    </w:p>
-    <w:p>
-      <w:pPr>
-        <w:rPr>
-          <w:sz w:val="20"/>
-        </w:rPr>
-      </w:pPr>
-      <w:r>
-        <w:rPr>
-          <w:sz w:val="20"/>
-        </w:rPr>
-        <w:t>Phone: (361) 291-6763</w:t>
-      </w:r>
-    </w:p>
-    <w:p>
-      <w:pPr>
-        <w:rPr>
-          <w:sz w:val="20"/>
-        </w:rPr>
-      </w:pPr>
-      <w:r>
-        <w:rPr>
-          <w:sz w:val="20"/>
-        </w:rPr>
-        <w:t>Address: 7907 Oak Ave, San Jose, CA 27679</w:t>
-      </w:r>
-    </w:p>
-    <w:p>
-      <w:pPr>
-        <w:rPr>
-          <w:sz w:val="20"/>
-        </w:rPr>
-      </w:pPr>
-      <w:r>
-        <w:rPr>
-          <w:sz w:val="20"/>
-        </w:rPr>
-        <w:t>SSN: 455-89-1533</w:t>
-      </w:r>
-    </w:p>
-    <w:p>
-      <w:pPr>
-        <w:rPr>
-          <w:sz w:val="20"/>
-        </w:rPr>
-      </w:pPr>
-      <w:r>
-        <w:rPr>
-          <w:sz w:val="20"/>
-        </w:rPr>
-        <w:t>Loyalty ID: RET-533056-8</w:t>
-      </w:r>
-    </w:p>
-    <w:p>
-      <w:pPr>
-        <w:rPr>
-          <w:sz w:val="20"/>
-        </w:rPr>
-      </w:pPr>
-      <w:r>
-        <w:rPr>
-          <w:sz w:val="20"/>
-        </w:rPr>
-        <w:t>Member Since: 2025-11-08</w:t>
+        <w:t>Emily Davis (ID: C007)</w:t>
+      </w:r>
+    </w:p>
+    <w:p>
+      <w:pPr>
+        <w:rPr>
+          <w:sz w:val="20"/>
+        </w:rPr>
+      </w:pPr>
+      <w:r>
+        <w:rPr>
+          <w:sz w:val="20"/>
+        </w:rPr>
+        <w:t>Email: emily.davis@contoso.com</w:t>
+      </w:r>
+    </w:p>
+    <w:p>
+      <w:pPr>
+        <w:rPr>
+          <w:sz w:val="20"/>
+        </w:rPr>
+      </w:pPr>
+      <w:r>
+        <w:rPr>
+          <w:sz w:val="20"/>
+        </w:rPr>
+        <w:t>Phone: (822) 765-8529</w:t>
+      </w:r>
+    </w:p>
+    <w:p>
+      <w:pPr>
+        <w:rPr>
+          <w:sz w:val="20"/>
+        </w:rPr>
+      </w:pPr>
+      <w:r>
+        <w:rPr>
+          <w:sz w:val="20"/>
+        </w:rPr>
+        <w:t>Address: 3186 Main St, San Antonio, IL 76376</w:t>
+      </w:r>
+    </w:p>
+    <w:p>
+      <w:pPr>
+        <w:rPr>
+          <w:sz w:val="20"/>
+        </w:rPr>
+      </w:pPr>
+      <w:r>
+        <w:rPr>
+          <w:sz w:val="20"/>
+        </w:rPr>
+        <w:t>SSN: 169-77-8145</w:t>
+      </w:r>
+    </w:p>
+    <w:p>
+      <w:pPr>
+        <w:rPr>
+          <w:sz w:val="20"/>
+        </w:rPr>
+      </w:pPr>
+      <w:r>
+        <w:rPr>
+          <w:sz w:val="20"/>
+        </w:rPr>
+        <w:t>Loyalty ID: RET-748872-4</w:t>
+      </w:r>
+    </w:p>
+    <w:p>
+      <w:pPr>
+        <w:rPr>
+          <w:sz w:val="20"/>
+        </w:rPr>
+      </w:pPr>
+      <w:r>
+        <w:rPr>
+          <w:sz w:val="20"/>
+        </w:rPr>
+        <w:t>Member Since: 2025-01-13</w:t>
       </w:r>
     </w:p>
     <w:p>
@@ -742,85 +742,85 @@
           <w:b/>
           <w:sz w:val="22"/>
         </w:rPr>
-        <w:t>Lisa Wilson (ID: C008)</w:t>
-      </w:r>
-    </w:p>
-    <w:p>
-      <w:pPr>
-        <w:rPr>
-          <w:sz w:val="20"/>
-        </w:rPr>
-      </w:pPr>
-      <w:r>
-        <w:rPr>
-          <w:sz w:val="20"/>
-        </w:rPr>
-        <w:t>Email: lisa.wilson@contoso.com</w:t>
-      </w:r>
-    </w:p>
-    <w:p>
-      <w:pPr>
-        <w:rPr>
-          <w:sz w:val="20"/>
-        </w:rPr>
-      </w:pPr>
-      <w:r>
-        <w:rPr>
-          <w:sz w:val="20"/>
-        </w:rPr>
-        <w:t>Phone: (356) 433-4305</w:t>
-      </w:r>
-    </w:p>
-    <w:p>
-      <w:pPr>
-        <w:rPr>
-          <w:sz w:val="20"/>
-        </w:rPr>
-      </w:pPr>
-      <w:r>
-        <w:rPr>
-          <w:sz w:val="20"/>
-        </w:rPr>
-        <w:t>Address: 467 Hill St, San Diego, NY 18258</w:t>
-      </w:r>
-    </w:p>
-    <w:p>
-      <w:pPr>
-        <w:rPr>
-          <w:sz w:val="20"/>
-        </w:rPr>
-      </w:pPr>
-      <w:r>
-        <w:rPr>
-          <w:sz w:val="20"/>
-        </w:rPr>
-        <w:t>SSN: 746-53-8112</w:t>
-      </w:r>
-    </w:p>
-    <w:p>
-      <w:pPr>
-        <w:rPr>
-          <w:sz w:val="20"/>
-        </w:rPr>
-      </w:pPr>
-      <w:r>
-        <w:rPr>
-          <w:sz w:val="20"/>
-        </w:rPr>
-        <w:t>Loyalty ID: RET-450365-1</w:t>
-      </w:r>
-    </w:p>
-    <w:p>
-      <w:pPr>
-        <w:rPr>
-          <w:sz w:val="20"/>
-        </w:rPr>
-      </w:pPr>
-      <w:r>
-        <w:rPr>
-          <w:sz w:val="20"/>
-        </w:rPr>
-        <w:t>Member Since: 2025-08-05</w:t>
+        <w:t>Jennifer Gonzalez (ID: C008)</w:t>
+      </w:r>
+    </w:p>
+    <w:p>
+      <w:pPr>
+        <w:rPr>
+          <w:sz w:val="20"/>
+        </w:rPr>
+      </w:pPr>
+      <w:r>
+        <w:rPr>
+          <w:sz w:val="20"/>
+        </w:rPr>
+        <w:t>Email: jennifer.gonzalez@contoso.com</w:t>
+      </w:r>
+    </w:p>
+    <w:p>
+      <w:pPr>
+        <w:rPr>
+          <w:sz w:val="20"/>
+        </w:rPr>
+      </w:pPr>
+      <w:r>
+        <w:rPr>
+          <w:sz w:val="20"/>
+        </w:rPr>
+        <w:t>Phone: (278) 970-1132</w:t>
+      </w:r>
+    </w:p>
+    <w:p>
+      <w:pPr>
+        <w:rPr>
+          <w:sz w:val="20"/>
+        </w:rPr>
+      </w:pPr>
+      <w:r>
+        <w:rPr>
+          <w:sz w:val="20"/>
+        </w:rPr>
+        <w:t>Address: 1274 Elm St, Philadelphia, TX 34281</w:t>
+      </w:r>
+    </w:p>
+    <w:p>
+      <w:pPr>
+        <w:rPr>
+          <w:sz w:val="20"/>
+        </w:rPr>
+      </w:pPr>
+      <w:r>
+        <w:rPr>
+          <w:sz w:val="20"/>
+        </w:rPr>
+        <w:t>SSN: 662-48-7773</w:t>
+      </w:r>
+    </w:p>
+    <w:p>
+      <w:pPr>
+        <w:rPr>
+          <w:sz w:val="20"/>
+        </w:rPr>
+      </w:pPr>
+      <w:r>
+        <w:rPr>
+          <w:sz w:val="20"/>
+        </w:rPr>
+        <w:t>Loyalty ID: RET-703008-6</w:t>
+      </w:r>
+    </w:p>
+    <w:p>
+      <w:pPr>
+        <w:rPr>
+          <w:sz w:val="20"/>
+        </w:rPr>
+      </w:pPr>
+      <w:r>
+        <w:rPr>
+          <w:sz w:val="20"/>
+        </w:rPr>
+        <w:t>Member Since: 2025-09-18</w:t>
       </w:r>
     </w:p>
     <w:p>
@@ -1255,7 +1255,7 @@
     <w:link w:val="Heading1Char"/>
     <w:uiPriority w:val="9"/>
     <w:qFormat/>
-    <w:rsid w:val="00400C5E"/>
+    <w:rsid w:val="0038268D"/>
     <w:pPr>
       <w:keepNext/>
       <w:keepLines/>
@@ -1278,7 +1278,7 @@
     <w:semiHidden/>
     <w:unhideWhenUsed/>
     <w:qFormat/>
-    <w:rsid w:val="00400C5E"/>
+    <w:rsid w:val="0038268D"/>
     <w:pPr>
       <w:keepNext/>
       <w:keepLines/>
@@ -1301,7 +1301,7 @@
     <w:semiHidden/>
     <w:unhideWhenUsed/>
     <w:qFormat/>
-    <w:rsid w:val="00400C5E"/>
+    <w:rsid w:val="0038268D"/>
     <w:pPr>
       <w:keepNext/>
       <w:keepLines/>
@@ -1324,7 +1324,7 @@
     <w:semiHidden/>
     <w:unhideWhenUsed/>
     <w:qFormat/>
-    <w:rsid w:val="00400C5E"/>
+    <w:rsid w:val="0038268D"/>
     <w:pPr>
       <w:keepNext/>
       <w:keepLines/>
@@ -1347,7 +1347,7 @@
     <w:semiHidden/>
     <w:unhideWhenUsed/>
     <w:qFormat/>
-    <w:rsid w:val="00400C5E"/>
+    <w:rsid w:val="0038268D"/>
     <w:pPr>
       <w:keepNext/>
       <w:keepLines/>
@@ -1368,7 +1368,7 @@
     <w:semiHidden/>
     <w:unhideWhenUsed/>
     <w:qFormat/>
-    <w:rsid w:val="00400C5E"/>
+    <w:rsid w:val="0038268D"/>
     <w:pPr>
       <w:keepNext/>
       <w:keepLines/>
@@ -1391,7 +1391,7 @@
     <w:semiHidden/>
     <w:unhideWhenUsed/>
     <w:qFormat/>
-    <w:rsid w:val="00400C5E"/>
+    <w:rsid w:val="0038268D"/>
     <w:pPr>
       <w:keepNext/>
       <w:keepLines/>
@@ -1412,7 +1412,7 @@
     <w:semiHidden/>
     <w:unhideWhenUsed/>
     <w:qFormat/>
-    <w:rsid w:val="00400C5E"/>
+    <w:rsid w:val="0038268D"/>
     <w:pPr>
       <w:keepNext/>
       <w:keepLines/>
@@ -1435,7 +1435,7 @@
     <w:semiHidden/>
     <w:unhideWhenUsed/>
     <w:qFormat/>
-    <w:rsid w:val="00400C5E"/>
+    <w:rsid w:val="0038268D"/>
     <w:pPr>
       <w:keepNext/>
       <w:keepLines/>
@@ -1607,7 +1607,7 @@
     <w:basedOn w:val="DefaultParagraphFont"/>
     <w:link w:val="Heading1"/>
     <w:uiPriority w:val="9"/>
-    <w:rsid w:val="00400C5E"/>
+    <w:rsid w:val="0038268D"/>
     <w:rPr>
       <w:rFonts w:asciiTheme="majorHAnsi" w:eastAsiaTheme="majorEastAsia" w:hAnsiTheme="majorHAnsi" w:cstheme="majorBidi"/>
       <w:color w:val="0F4761" w:themeColor="accent1" w:themeShade="BF"/>
@@ -1621,7 +1621,7 @@
     <w:link w:val="Heading2"/>
     <w:uiPriority w:val="9"/>
     <w:semiHidden/>
-    <w:rsid w:val="00400C5E"/>
+    <w:rsid w:val="0038268D"/>
     <w:rPr>
       <w:rFonts w:asciiTheme="majorHAnsi" w:eastAsiaTheme="majorEastAsia" w:hAnsiTheme="majorHAnsi" w:cstheme="majorBidi"/>
       <w:color w:val="0F4761" w:themeColor="accent1" w:themeShade="BF"/>
@@ -1635,7 +1635,7 @@
     <w:link w:val="Heading3"/>
     <w:uiPriority w:val="9"/>
     <w:semiHidden/>
-    <w:rsid w:val="00400C5E"/>
+    <w:rsid w:val="0038268D"/>
     <w:rPr>
       <w:rFonts w:eastAsiaTheme="majorEastAsia" w:cstheme="majorBidi"/>
       <w:color w:val="0F4761" w:themeColor="accent1" w:themeShade="BF"/>
@@ -1649,7 +1649,7 @@
     <w:link w:val="Heading4"/>
     <w:uiPriority w:val="9"/>
     <w:semiHidden/>
-    <w:rsid w:val="00400C5E"/>
+    <w:rsid w:val="0038268D"/>
     <w:rPr>
       <w:rFonts w:eastAsiaTheme="majorEastAsia" w:cstheme="majorBidi"/>
       <w:i/>
@@ -1663,7 +1663,7 @@
     <w:link w:val="Heading5"/>
     <w:uiPriority w:val="9"/>
     <w:semiHidden/>
-    <w:rsid w:val="00400C5E"/>
+    <w:rsid w:val="0038268D"/>
     <w:rPr>
       <w:rFonts w:eastAsiaTheme="majorEastAsia" w:cstheme="majorBidi"/>
       <w:color w:val="0F4761" w:themeColor="accent1" w:themeShade="BF"/>
@@ -1675,7 +1675,7 @@
     <w:link w:val="Heading6"/>
     <w:uiPriority w:val="9"/>
     <w:semiHidden/>
-    <w:rsid w:val="00400C5E"/>
+    <w:rsid w:val="0038268D"/>
     <w:rPr>
       <w:rFonts w:eastAsiaTheme="majorEastAsia" w:cstheme="majorBidi"/>
       <w:i/>
@@ -1689,7 +1689,7 @@
     <w:link w:val="Heading7"/>
     <w:uiPriority w:val="9"/>
     <w:semiHidden/>
-    <w:rsid w:val="00400C5E"/>
+    <w:rsid w:val="0038268D"/>
     <w:rPr>
       <w:rFonts w:eastAsiaTheme="majorEastAsia" w:cstheme="majorBidi"/>
       <w:color w:val="595959" w:themeColor="text1" w:themeTint="A6"/>
@@ -1701,7 +1701,7 @@
     <w:link w:val="Heading8"/>
     <w:uiPriority w:val="9"/>
     <w:semiHidden/>
-    <w:rsid w:val="00400C5E"/>
+    <w:rsid w:val="0038268D"/>
     <w:rPr>
       <w:rFonts w:eastAsiaTheme="majorEastAsia" w:cstheme="majorBidi"/>
       <w:i/>
@@ -1715,7 +1715,7 @@
     <w:link w:val="Heading9"/>
     <w:uiPriority w:val="9"/>
     <w:semiHidden/>
-    <w:rsid w:val="00400C5E"/>
+    <w:rsid w:val="0038268D"/>
     <w:rPr>
       <w:rFonts w:eastAsiaTheme="majorEastAsia" w:cstheme="majorBidi"/>
       <w:color w:val="272727" w:themeColor="text1" w:themeTint="D8"/>
@@ -1728,7 +1728,7 @@
     <w:link w:val="TitleChar"/>
     <w:uiPriority w:val="10"/>
     <w:qFormat/>
-    <w:rsid w:val="00400C5E"/>
+    <w:rsid w:val="0038268D"/>
     <w:pPr>
       <w:spacing w:after="80" w:line="240" w:lineRule="auto"/>
       <w:contextualSpacing/>
@@ -1746,7 +1746,7 @@
     <w:basedOn w:val="DefaultParagraphFont"/>
     <w:link w:val="Title"/>
     <w:uiPriority w:val="10"/>
-    <w:rsid w:val="00400C5E"/>
+    <w:rsid w:val="0038268D"/>
     <w:rPr>
       <w:rFonts w:asciiTheme="majorHAnsi" w:eastAsiaTheme="majorEastAsia" w:hAnsiTheme="majorHAnsi" w:cstheme="majorBidi"/>
       <w:spacing w:val="-10"/>
@@ -1762,7 +1762,7 @@
     <w:link w:val="SubtitleChar"/>
     <w:uiPriority w:val="11"/>
     <w:qFormat/>
-    <w:rsid w:val="00400C5E"/>
+    <w:rsid w:val="0038268D"/>
     <w:pPr>
       <w:numPr>
         <w:ilvl w:val="1"/>
@@ -1781,7 +1781,7 @@
     <w:basedOn w:val="DefaultParagraphFont"/>
     <w:link w:val="Subtitle"/>
     <w:uiPriority w:val="11"/>
-    <w:rsid w:val="00400C5E"/>
+    <w:rsid w:val="0038268D"/>
     <w:rPr>
       <w:rFonts w:eastAsiaTheme="majorEastAsia" w:cstheme="majorBidi"/>
       <w:color w:val="595959" w:themeColor="text1" w:themeTint="A6"/>
@@ -1797,7 +1797,7 @@
     <w:link w:val="QuoteChar"/>
     <w:uiPriority w:val="29"/>
     <w:qFormat/>
-    <w:rsid w:val="00400C5E"/>
+    <w:rsid w:val="0038268D"/>
     <w:pPr>
       <w:spacing w:before="160"/>
       <w:jc w:val="center"/>
@@ -1813,7 +1813,7 @@
     <w:basedOn w:val="DefaultParagraphFont"/>
     <w:link w:val="Quote"/>
     <w:uiPriority w:val="29"/>
-    <w:rsid w:val="00400C5E"/>
+    <w:rsid w:val="0038268D"/>
     <w:rPr>
       <w:i/>
       <w:iCs/>
@@ -1825,7 +1825,7 @@
     <w:basedOn w:val="Normal"/>
     <w:uiPriority w:val="34"/>
     <w:qFormat/>
-    <w:rsid w:val="00400C5E"/>
+    <w:rsid w:val="0038268D"/>
     <w:pPr>
       <w:ind w:left="720"/>
       <w:contextualSpacing/>
@@ -1836,7 +1836,7 @@
     <w:basedOn w:val="DefaultParagraphFont"/>
     <w:uiPriority w:val="21"/>
     <w:qFormat/>
-    <w:rsid w:val="00400C5E"/>
+    <w:rsid w:val="0038268D"/>
     <w:rPr>
       <w:i/>
       <w:iCs/>
@@ -1850,7 +1850,7 @@
     <w:link w:val="IntenseQuoteChar"/>
     <w:uiPriority w:val="30"/>
     <w:qFormat/>
-    <w:rsid w:val="00400C5E"/>
+    <w:rsid w:val="0038268D"/>
     <w:pPr>
       <w:pBdr>
         <w:top w:val="single" w:sz="4" w:space="10" w:color="0F4761" w:themeColor="accent1" w:themeShade="BF"/>
@@ -1871,7 +1871,7 @@
     <w:basedOn w:val="DefaultParagraphFont"/>
     <w:link w:val="IntenseQuote"/>
     <w:uiPriority w:val="30"/>
-    <w:rsid w:val="00400C5E"/>
+    <w:rsid w:val="0038268D"/>
     <w:rPr>
       <w:i/>
       <w:iCs/>
@@ -1883,7 +1883,7 @@
     <w:basedOn w:val="DefaultParagraphFont"/>
     <w:uiPriority w:val="32"/>
     <w:qFormat/>
-    <w:rsid w:val="00400C5E"/>
+    <w:rsid w:val="0038268D"/>
     <w:rPr>
       <w:b/>
       <w:bCs/>

</xml_diff>